<commit_message>
change four ;) test.txt
</commit_message>
<xml_diff>
--- a/test.txt.docx
+++ b/test.txt.docx
@@ -25,6 +25,12 @@
           <w:lang w:val="en-US"/>
         </w:rPr>
         <w:t xml:space="preserve"> ;) ;)</w:t>
+      </w:r>
+      <w:r>
+        <w:rPr>
+          <w:lang w:val="en-US"/>
+        </w:rPr>
+        <w:t xml:space="preserve"> ;)</w:t>
       </w:r>
       <w:bookmarkStart w:id="0" w:name="_GoBack"/>
       <w:bookmarkEnd w:id="0"/>

</xml_diff>